<commit_message>
Modificando la solicitud de cambio 07
</commit_message>
<xml_diff>
--- a/Desarrollo/SGDS/Gestion/SGDS-RFC07.docx
+++ b/Desarrollo/SGDS/Gestion/SGDS-RFC07.docx
@@ -417,15 +417,6 @@
             <w:r>
               <w:t>7</w:t>
             </w:r>
-            <w:r>
-              <w:t>-</w:t>
-            </w:r>
-            <w:r>
-              <w:t>A</w:t>
-            </w:r>
-            <w:r>
-              <w:t>gregar funcionalidad de recordatorio de una cita pendiente</w:t>
-            </w:r>
           </w:p>
         </w:tc>
       </w:tr>
@@ -508,8 +499,10 @@
               <w:jc w:val="left"/>
             </w:pPr>
             <w:r>
-              <w:t>16</w:t>
-            </w:r>
+              <w:t>20</w:t>
+            </w:r>
+            <w:bookmarkStart w:id="2" w:name="_GoBack"/>
+            <w:bookmarkEnd w:id="2"/>
             <w:r>
               <w:t>/06/2023</w:t>
             </w:r>
@@ -553,13 +546,16 @@
               <w:jc w:val="left"/>
             </w:pPr>
             <w:r>
-              <w:t xml:space="preserve">Recomendaciones o consejos de otros </w:t>
-            </w:r>
-            <w:r>
-              <w:t>pacientes relacionados a la programación de citas</w:t>
-            </w:r>
-            <w:r>
-              <w:t>.</w:t>
+              <w:t>Enrique Arévalo</w:t>
+            </w:r>
+            <w:r>
+              <w:t xml:space="preserve"> (asistente ejecutivo del Hospital </w:t>
+            </w:r>
+            <w:r>
+              <w:t>Dos de Mayo</w:t>
+            </w:r>
+            <w:r>
+              <w:t>)</w:t>
             </w:r>
           </w:p>
         </w:tc>
@@ -601,38 +597,14 @@
               <w:jc w:val="left"/>
             </w:pPr>
             <w:r>
-              <w:t xml:space="preserve">Fabricio Chuquispuma </w:t>
-            </w:r>
-            <w:r>
-              <w:t>(UX/UI</w:t>
-            </w:r>
-            <w:r>
-              <w:t xml:space="preserve"> </w:t>
-            </w:r>
-            <w:proofErr w:type="spellStart"/>
-            <w:r>
-              <w:t>D</w:t>
-            </w:r>
-            <w:r>
-              <w:t>esigner</w:t>
-            </w:r>
-            <w:proofErr w:type="spellEnd"/>
-            <w:r>
-              <w:t xml:space="preserve"> y </w:t>
-            </w:r>
-            <w:proofErr w:type="spellStart"/>
-            <w:r>
-              <w:t>Frontend</w:t>
-            </w:r>
-            <w:proofErr w:type="spellEnd"/>
-            <w:r>
-              <w:t xml:space="preserve"> </w:t>
-            </w:r>
-            <w:proofErr w:type="spellStart"/>
-            <w:r>
-              <w:t>Developer</w:t>
-            </w:r>
-            <w:proofErr w:type="spellEnd"/>
+              <w:t>Julián Jiménez</w:t>
+            </w:r>
+            <w:r>
+              <w:t xml:space="preserve"> (Gerente </w:t>
+            </w:r>
+            <w:r>
+              <w:t>del Hospital  Dos de Mayo</w:t>
+            </w:r>
             <w:r>
               <w:t>)</w:t>
             </w:r>
@@ -676,18 +648,22 @@
               <w:jc w:val="left"/>
             </w:pPr>
             <w:r>
-              <w:t xml:space="preserve">Las alertas y recordatorios son una funcionalidad que permite enviar notificaciones automáticas a los </w:t>
+              <w:t xml:space="preserve">Agregar un sistema de </w:t>
+            </w:r>
+            <w:r>
+              <w:t>alertas y recordatorios que permit</w:t>
+            </w:r>
+            <w:r>
+              <w:t>a</w:t>
+            </w:r>
+            <w:r>
+              <w:t xml:space="preserve"> enviar notificaciones automáticas a los </w:t>
             </w:r>
             <w:r>
               <w:t>pacientes o médicos</w:t>
             </w:r>
             <w:r>
-              <w:t xml:space="preserve"> sobre eventos relevantes, como citas pendientes, entre otros. Estas notificaciones pueden ser enviadas a</w:t>
-            </w:r>
-            <w:bookmarkStart w:id="2" w:name="_GoBack"/>
-            <w:bookmarkEnd w:id="2"/>
-            <w:r>
-              <w:t xml:space="preserve"> través de mensajes de texto, correos electrónicos u otras formas de comunicación.</w:t>
+              <w:t xml:space="preserve"> sobre eventos relevantes, como citas pendientes, entre otros. Estas notificaciones pueden ser enviadas a través de mensajes de texto, correos electrónicos u otras formas de comunicación.</w:t>
             </w:r>
           </w:p>
         </w:tc>
@@ -732,11 +708,7 @@
               <w:t>M</w:t>
             </w:r>
             <w:r>
-              <w:t xml:space="preserve">ejora la gestión del tiempo, el cumplimiento de citas y tratamientos, la calidad de atención al paciente, la precisión en el seguimiento médico, la eficiencia en la comunicación y brinda flexibilidad y personalización en la </w:t>
-            </w:r>
-            <w:r>
-              <w:lastRenderedPageBreak/>
-              <w:t>administración de recordatorios médicos. Estas características son fundamentales para garantizar una atención médica eficiente, segura y de calidad en el contexto de la medicina tropical.</w:t>
+              <w:t xml:space="preserve">ejora la gestión del tiempo, el cumplimiento de citas, la calidad de atención al paciente, la eficiencia en la comunicación y brinda flexibilidad y personalización en la administración de recordatorios médicos. </w:t>
             </w:r>
           </w:p>
         </w:tc>

</xml_diff>